<commit_message>
Update Survey Paper-0320-energy AND optimization AND edge AND cloud AND green-2020-v8.docx
</commit_message>
<xml_diff>
--- a/Survey Paper-0320-energy AND optimization AND edge AND cloud AND green-2020-v8.docx
+++ b/Survey Paper-0320-energy AND optimization AND edge AND cloud AND green-2020-v8.docx
@@ -11689,6 +11689,9 @@
       </w:r>
       <w:r>
         <w:rPr>
+          <w:rFonts w:ascii="Times New Roman" w:hAnsi="Times New Roman" w:cs="Times New Roman"/>
+          <w:sz w:val="26"/>
+          <w:szCs w:val="26"/>
           <w:highlight w:val="green"/>
         </w:rPr>
       </w:r>
@@ -11726,38 +11729,18 @@
           <w:szCs w:val="26"/>
           <w:highlight w:val="green"/>
         </w:rPr>
-        <w:t xml:space="preserve"> .</w:t>
-      </w:r>
-    </w:p>
-    <w:p>
-      <w:pPr>
-        <w:jc w:val="both"/>
-        <w:rPr>
-          <w:rFonts w:ascii="Times New Roman" w:hAnsi="Times New Roman" w:cs="Times New Roman"/>
-          <w:sz w:val="26"/>
-          <w:szCs w:val="26"/>
-        </w:rPr>
-      </w:pPr>
-    </w:p>
-    <w:p>
-      <w:pPr>
-        <w:jc w:val="both"/>
-        <w:rPr>
-          <w:rFonts w:ascii="Times New Roman" w:hAnsi="Times New Roman" w:cs="Times New Roman"/>
-          <w:sz w:val="26"/>
-          <w:szCs w:val="26"/>
-        </w:rPr>
-      </w:pPr>
-      <w:r>
-        <w:rPr>
-          <w:rFonts w:ascii="Times New Roman" w:hAnsi="Times New Roman" w:cs="Times New Roman"/>
-          <w:sz w:val="26"/>
-          <w:szCs w:val="26"/>
-        </w:rPr>
-        <w:t>c</w:t>
+        <w:t xml:space="preserve"> </w:t>
       </w:r>
       <w:bookmarkStart w:id="0" w:name="_GoBack"/>
       <w:bookmarkEnd w:id="0"/>
+      <w:r>
+        <w:rPr>
+          <w:rFonts w:ascii="Times New Roman" w:hAnsi="Times New Roman" w:cs="Times New Roman"/>
+          <w:sz w:val="26"/>
+          <w:szCs w:val="26"/>
+        </w:rPr>
+        <w:t>c</w:t>
+      </w:r>
       <w:r>
         <w:rPr>
           <w:rFonts w:ascii="Times New Roman" w:hAnsi="Times New Roman" w:cs="Times New Roman"/>
@@ -12042,6 +12025,7 @@
           <w:szCs w:val="26"/>
           <w:highlight w:val="green"/>
         </w:rPr>
+        <w:lastRenderedPageBreak/>
         <w:fldChar w:fldCharType="begin"/>
       </w:r>
       <w:r>
@@ -13603,17 +13587,7 @@
           <w:szCs w:val="26"/>
           <w:highlight w:val="green"/>
         </w:rPr>
-        <w:t xml:space="preserve">Based on the application, certain optimizations can also be employed at run-time to reduce the number of samples to be processed. For example, in </w:t>
-      </w:r>
-      <w:r>
-        <w:rPr>
-          <w:rFonts w:ascii="Times New Roman" w:hAnsi="Times New Roman" w:cs="Times New Roman"/>
-          <w:sz w:val="26"/>
-          <w:szCs w:val="26"/>
-          <w:highlight w:val="green"/>
-        </w:rPr>
-        <w:lastRenderedPageBreak/>
-        <w:t>case of object detection application [58], a high-resolution image can be divided into multiple smaller images (known as tiling) and a selection criterion can be applied to select images with high activity regions. This process enables us to design DNNs which accept smaller inputs and thus are more computationally and latency-wise efficient.</w:t>
+        <w:t>Based on the application, certain optimizations can also be employed at run-time to reduce the number of samples to be processed. For example, in case of object detection application [58], a high-resolution image can be divided into multiple smaller images (known as tiling) and a selection criterion can be applied to select images with high activity regions. This process enables us to design DNNs which accept smaller inputs and thus are more computationally and latency-wise efficient.</w:t>
       </w:r>
     </w:p>
     <w:p>
@@ -13634,6 +13608,7 @@
           <w:szCs w:val="26"/>
           <w:highlight w:val="green"/>
         </w:rPr>
+        <w:lastRenderedPageBreak/>
         <w:t xml:space="preserve">DNN compression is an attractive solution to reduce the complexity of a given network. The work of [14] proposed a 3-step method (pruning, quantization and encoding) to significantly reduce the memory footprint of a given DNN. Network pruning was first used in [10] to reduce the number of connections. Several different pruning methodologies have been explored in the literature Different magnitudebased pruning methods are shown in Figure 2. Structured pruning [75] employs constraints on some DNN parameters (e.g., kernel, filter, channel) to maintain a certain structure. Another approach is to prune the redundant and least significant weights, regardless of the structure of the DNN itself [15] [45], and share the weights to reduce the dimensionality [14]. Other compression methods, based on variational dropout [44], knowledge transfer [24] and low-rank approximations [70] are promising as well. On the other hand, techniques which are focusing on reducing the precision, like quantization [79] [71], binarization [54] and approximate computing [4] </w:t>
       </w:r>
       <w:r>
@@ -14073,7 +14048,6 @@
           <w:szCs w:val="26"/>
           <w:highlight w:val="green"/>
         </w:rPr>
-        <w:lastRenderedPageBreak/>
         <w:fldChar w:fldCharType="begin"/>
       </w:r>
       <w:r>
@@ -14213,6 +14187,7 @@
           <w:color w:val="auto"/>
           <w:highlight w:val="green"/>
         </w:rPr>
+        <w:lastRenderedPageBreak/>
         <w:t>Power/Battery Management</w:t>
       </w:r>
       <w:r>
@@ -15455,6 +15430,7 @@
           <w:color w:val="auto"/>
           <w:highlight w:val="green"/>
         </w:rPr>
+        <w:lastRenderedPageBreak/>
         <w:t>C</w:t>
       </w:r>
       <w:r>
@@ -17319,7 +17295,7 @@
           <w:sz w:val="26"/>
           <w:szCs w:val="26"/>
         </w:rPr>
-        <w:t xml:space="preserve"> is a lightweight scheduler that can automatically partition DNN computation between mobile devices and datacenters at the granularity of neural </w:t>
+        <w:t xml:space="preserve"> is a lightweight scheduler that can automatically partition DNN computation between mobile devices and datacenters at the granularity of neural network layers. By effectively leveraging the resources in the cloud and at the edge, </w:t>
       </w:r>
       <w:r>
         <w:rPr>
@@ -17328,7 +17304,7 @@
           <w:szCs w:val="26"/>
         </w:rPr>
         <w:lastRenderedPageBreak/>
-        <w:t xml:space="preserve">network layers. By effectively leveraging the resources in the cloud and at the edge, neurosurgeon achieves low computing latency, </w:t>
+        <w:t xml:space="preserve">neurosurgeon achieves low computing latency, </w:t>
       </w:r>
       <w:r>
         <w:rPr>
@@ -17804,7 +17780,6 @@
           <w:sz w:val="26"/>
           <w:szCs w:val="26"/>
         </w:rPr>
-        <w:lastRenderedPageBreak/>
         <w:t>NEW TRENDS AND OPEN CHALLENGES</w:t>
       </w:r>
       <w:r>
@@ -17876,6 +17851,7 @@
           <w:szCs w:val="26"/>
           <w:highlight w:val="green"/>
         </w:rPr>
+        <w:lastRenderedPageBreak/>
         <w:t>OPEN RESEARCH CHALLENGES</w:t>
       </w:r>
     </w:p>
@@ -18468,33 +18444,33 @@
           <w:color w:val="auto"/>
           <w:highlight w:val="green"/>
         </w:rPr>
+        <w:t>Management and Scheduling of Edge Compute Resources</w:t>
+      </w:r>
+    </w:p>
+    <w:p>
+      <w:pPr>
+        <w:rPr>
+          <w:rFonts w:ascii="Times New Roman" w:hAnsi="Times New Roman" w:cs="Times New Roman"/>
+          <w:highlight w:val="green"/>
+        </w:rPr>
+      </w:pPr>
+    </w:p>
+    <w:p>
+      <w:pPr>
+        <w:pStyle w:val="2"/>
+        <w:rPr>
+          <w:rFonts w:ascii="Times New Roman" w:hAnsi="Times New Roman" w:cs="Times New Roman"/>
+          <w:color w:val="auto"/>
+          <w:highlight w:val="green"/>
+        </w:rPr>
+      </w:pPr>
+      <w:r>
+        <w:rPr>
+          <w:rFonts w:ascii="Times New Roman" w:hAnsi="Times New Roman" w:cs="Times New Roman"/>
+          <w:color w:val="auto"/>
+          <w:highlight w:val="green"/>
+        </w:rPr>
         <w:lastRenderedPageBreak/>
-        <w:t>Management and Scheduling of Edge Compute Resources</w:t>
-      </w:r>
-    </w:p>
-    <w:p>
-      <w:pPr>
-        <w:rPr>
-          <w:rFonts w:ascii="Times New Roman" w:hAnsi="Times New Roman" w:cs="Times New Roman"/>
-          <w:highlight w:val="green"/>
-        </w:rPr>
-      </w:pPr>
-    </w:p>
-    <w:p>
-      <w:pPr>
-        <w:pStyle w:val="2"/>
-        <w:rPr>
-          <w:rFonts w:ascii="Times New Roman" w:hAnsi="Times New Roman" w:cs="Times New Roman"/>
-          <w:color w:val="auto"/>
-          <w:highlight w:val="green"/>
-        </w:rPr>
-      </w:pPr>
-      <w:r>
-        <w:rPr>
-          <w:rFonts w:ascii="Times New Roman" w:hAnsi="Times New Roman" w:cs="Times New Roman"/>
-          <w:color w:val="auto"/>
-          <w:highlight w:val="green"/>
-        </w:rPr>
         <w:t>Emerging Technologies</w:t>
       </w:r>
     </w:p>
@@ -18989,7 +18965,6 @@
           <w:sz w:val="26"/>
           <w:szCs w:val="26"/>
         </w:rPr>
-        <w:lastRenderedPageBreak/>
         <w:t>Z. Du et al., “Shidiannao: Shifting vision processing closer to the sensor,” ACM Sigarch Comput. Archit. News, vol. 43, no. 3, pp. 92–104, 2015.</w:t>
       </w:r>
       <w:bookmarkEnd w:id="11"/>
@@ -19015,6 +18990,7 @@
           <w:sz w:val="26"/>
           <w:szCs w:val="26"/>
         </w:rPr>
+        <w:lastRenderedPageBreak/>
         <w:t>Adaptive Video Streaming With Edge Caching and Video Transcoding Over Software-Defined Mobile Networks A Deep Reinforcement Learning Approach</w:t>
       </w:r>
       <w:bookmarkEnd w:id="12"/>
@@ -19466,7 +19442,6 @@
           <w:sz w:val="26"/>
           <w:szCs w:val="26"/>
         </w:rPr>
-        <w:lastRenderedPageBreak/>
         <w:t>Federated Learning-Based Computation Offloading Optimization in Edge Computing-Supported Internet of Things</w:t>
       </w:r>
       <w:bookmarkEnd w:id="30"/>
@@ -19492,6 +19467,7 @@
           <w:sz w:val="26"/>
           <w:szCs w:val="26"/>
         </w:rPr>
+        <w:lastRenderedPageBreak/>
         <w:t>GeneSys Enabling Continuous Learning through Neural Network Evolution in Hardware</w:t>
       </w:r>
       <w:bookmarkEnd w:id="31"/>
@@ -19867,7 +19843,6 @@
           <w:sz w:val="26"/>
           <w:szCs w:val="26"/>
         </w:rPr>
-        <w:lastRenderedPageBreak/>
         <w:t>A. Zhu et al., "Computation Offloading for Workflow in Mobile Edge Computing Based on Deep Q-Learning," 2019 28th Wireless and Optical Communications Conference (WOCC), Beijing, China, 2019, pp. 1-5.</w:t>
       </w:r>
       <w:bookmarkEnd w:id="46"/>
@@ -19893,6 +19868,7 @@
           <w:sz w:val="26"/>
           <w:szCs w:val="26"/>
         </w:rPr>
+        <w:lastRenderedPageBreak/>
         <w:t>M. Min, L. Xiao, Y. Chen, P. Cheng, D. Wu and W. Zhuang, "Learning-Based Computation Offloading for IoT Devices With Energy Harvesting," in IEEE Transactions on Vehicular Technology, vol. 68, no. 2, pp. 1930-1941, Feb. 2019.</w:t>
       </w:r>
       <w:bookmarkEnd w:id="47"/>
@@ -20168,7 +20144,6 @@
           <w:sz w:val="26"/>
           <w:szCs w:val="26"/>
         </w:rPr>
-        <w:lastRenderedPageBreak/>
         <w:t>Y. Yan and Q. Pei, "A Robust Deep-Neural-Network-Based Compressed Model for Mobile Device Assisted by Edge Server," in IEEE Access, vol. 7, pp. 179104-179117, 2019.</w:t>
       </w:r>
       <w:bookmarkEnd w:id="58"/>
@@ -20194,7 +20169,16 @@
           <w:sz w:val="26"/>
           <w:szCs w:val="26"/>
         </w:rPr>
-        <w:t>S. Dey, J. Mondal and A. Mukherjee, "Offloaded Execution of Deep Learning Inference at Edge: Challenges and Insights," 2019 IEEE International Conference on Pervasive Computing and Communications Workshops (PerCom Workshops), Kyoto, Japan, 2019, pp. 855-861.</w:t>
+        <w:t xml:space="preserve">S. Dey, J. Mondal and A. Mukherjee, "Offloaded Execution of Deep Learning Inference at Edge: Challenges and Insights," 2019 IEEE International Conference on </w:t>
+      </w:r>
+      <w:r>
+        <w:rPr>
+          <w:rFonts w:ascii="Times New Roman" w:hAnsi="Times New Roman" w:cs="Times New Roman"/>
+          <w:sz w:val="26"/>
+          <w:szCs w:val="26"/>
+        </w:rPr>
+        <w:lastRenderedPageBreak/>
+        <w:t>Pervasive Computing and Communications Workshops (PerCom Workshops), Kyoto, Japan, 2019, pp. 855-861.</w:t>
       </w:r>
       <w:bookmarkEnd w:id="59"/>
     </w:p>
@@ -20444,16 +20428,7 @@
           <w:sz w:val="26"/>
           <w:szCs w:val="26"/>
         </w:rPr>
-        <w:t xml:space="preserve">N. Naderializadeh and M. Hashemi, "Energy-Aware Multi-Server Mobile Edge Computing: A Deep Reinforcement Learning Approach," 2019 53rd Asilomar </w:t>
-      </w:r>
-      <w:r>
-        <w:rPr>
-          <w:rFonts w:ascii="Times New Roman" w:hAnsi="Times New Roman" w:cs="Times New Roman"/>
-          <w:sz w:val="26"/>
-          <w:szCs w:val="26"/>
-        </w:rPr>
-        <w:lastRenderedPageBreak/>
-        <w:t>Conference on Signals, Systems, and Computers, Pacific Grove, CA, USA, 2019, pp. 383-387.</w:t>
+        <w:t>N. Naderializadeh and M. Hashemi, "Energy-Aware Multi-Server Mobile Edge Computing: A Deep Reinforcement Learning Approach," 2019 53rd Asilomar Conference on Signals, Systems, and Computers, Pacific Grove, CA, USA, 2019, pp. 383-387.</w:t>
       </w:r>
       <w:bookmarkEnd w:id="69"/>
     </w:p>
@@ -20478,7 +20453,16 @@
           <w:sz w:val="26"/>
           <w:szCs w:val="26"/>
         </w:rPr>
-        <w:t>N. Monburinon, S. M. S. Zabir, N. Vechprasit, S. Utsumi and N. Shiratori, "A Novel Hierarchical Edge Computing Solution Based on Deep Learning for Distributed Image Recognition in IoT Systems," 2019 4th International Conference on Information Technology (InCIT), Bangkok, Thailand, 2019, pp. 294-299.</w:t>
+        <w:t xml:space="preserve">N. Monburinon, S. M. S. Zabir, N. Vechprasit, S. Utsumi and N. Shiratori, "A Novel Hierarchical Edge Computing Solution Based on Deep Learning for Distributed Image </w:t>
+      </w:r>
+      <w:r>
+        <w:rPr>
+          <w:rFonts w:ascii="Times New Roman" w:hAnsi="Times New Roman" w:cs="Times New Roman"/>
+          <w:sz w:val="26"/>
+          <w:szCs w:val="26"/>
+        </w:rPr>
+        <w:lastRenderedPageBreak/>
+        <w:t>Recognition in IoT Systems," 2019 4th International Conference on Information Technology (InCIT), Bangkok, Thailand, 2019, pp. 294-299.</w:t>
       </w:r>
       <w:bookmarkEnd w:id="70"/>
     </w:p>
@@ -20748,16 +20732,7 @@
           <w:sz w:val="26"/>
           <w:szCs w:val="26"/>
         </w:rPr>
-        <w:t xml:space="preserve">A. Gaballo, M. Flocco, F. Esposito and G. Marchetto, "ADELE: An Architecture for Steering Traffic and Computations via Deep Learning in Challenged Edge </w:t>
-      </w:r>
-      <w:r>
-        <w:rPr>
-          <w:rFonts w:ascii="Times New Roman" w:hAnsi="Times New Roman" w:cs="Times New Roman"/>
-          <w:sz w:val="26"/>
-          <w:szCs w:val="26"/>
-        </w:rPr>
-        <w:lastRenderedPageBreak/>
-        <w:t>Networks," 2019 4th International Conference on Computing, Communications and Security (ICCCS), Rome, Italy, 2019, pp. 1-8.</w:t>
+        <w:t>A. Gaballo, M. Flocco, F. Esposito and G. Marchetto, "ADELE: An Architecture for Steering Traffic and Computations via Deep Learning in Challenged Edge Networks," 2019 4th International Conference on Computing, Communications and Security (ICCCS), Rome, Italy, 2019, pp. 1-8.</w:t>
       </w:r>
       <w:bookmarkEnd w:id="82"/>
     </w:p>
@@ -20782,6 +20757,7 @@
           <w:sz w:val="26"/>
           <w:szCs w:val="26"/>
         </w:rPr>
+        <w:lastRenderedPageBreak/>
         <w:t>A. Ganguly, R. Muralidhar and V. Singh, "Towards Energy Efficient non-von Neumann Architectures for Deep Learning," 20th International Symposium on Quality Electronic Design (ISQED), Santa Clara, CA, USA, 2019, pp. 335-342.</w:t>
       </w:r>
       <w:bookmarkEnd w:id="83"/>
@@ -23007,7 +22983,7 @@
 </file>
 
 <file path=customXml/itemProps1.xml><?xml version="1.0" encoding="utf-8"?>
-<ds:datastoreItem xmlns:ds="http://schemas.openxmlformats.org/officeDocument/2006/customXml" ds:itemID="{5893C8A3-313A-4704-9483-471A236EC35E}">
+<ds:datastoreItem xmlns:ds="http://schemas.openxmlformats.org/officeDocument/2006/customXml" ds:itemID="{7DD9EAA8-F2FA-4914-9AB3-CE74834D275C}">
   <ds:schemaRefs>
     <ds:schemaRef ds:uri="http://schemas.openxmlformats.org/officeDocument/2006/bibliography"/>
   </ds:schemaRefs>

</xml_diff>

<commit_message>
Revert "Update Survey Paper-0320-energy AND optimization AND edge AND cloud AND green-2020-v8.docx"
This reverts commit 254e35d7be03c2a7954dec1aae223644b4ddcfa5.
</commit_message>
<xml_diff>
--- a/Survey Paper-0320-energy AND optimization AND edge AND cloud AND green-2020-v8.docx
+++ b/Survey Paper-0320-energy AND optimization AND edge AND cloud AND green-2020-v8.docx
@@ -11689,9 +11689,6 @@
       </w:r>
       <w:r>
         <w:rPr>
-          <w:rFonts w:ascii="Times New Roman" w:hAnsi="Times New Roman" w:cs="Times New Roman"/>
-          <w:sz w:val="26"/>
-          <w:szCs w:val="26"/>
           <w:highlight w:val="green"/>
         </w:rPr>
       </w:r>
@@ -11729,18 +11726,38 @@
           <w:szCs w:val="26"/>
           <w:highlight w:val="green"/>
         </w:rPr>
-        <w:t xml:space="preserve"> </w:t>
+        <w:t xml:space="preserve"> .</w:t>
+      </w:r>
+    </w:p>
+    <w:p>
+      <w:pPr>
+        <w:jc w:val="both"/>
+        <w:rPr>
+          <w:rFonts w:ascii="Times New Roman" w:hAnsi="Times New Roman" w:cs="Times New Roman"/>
+          <w:sz w:val="26"/>
+          <w:szCs w:val="26"/>
+        </w:rPr>
+      </w:pPr>
+    </w:p>
+    <w:p>
+      <w:pPr>
+        <w:jc w:val="both"/>
+        <w:rPr>
+          <w:rFonts w:ascii="Times New Roman" w:hAnsi="Times New Roman" w:cs="Times New Roman"/>
+          <w:sz w:val="26"/>
+          <w:szCs w:val="26"/>
+        </w:rPr>
+      </w:pPr>
+      <w:r>
+        <w:rPr>
+          <w:rFonts w:ascii="Times New Roman" w:hAnsi="Times New Roman" w:cs="Times New Roman"/>
+          <w:sz w:val="26"/>
+          <w:szCs w:val="26"/>
+        </w:rPr>
+        <w:t>c</w:t>
       </w:r>
       <w:bookmarkStart w:id="0" w:name="_GoBack"/>
       <w:bookmarkEnd w:id="0"/>
-      <w:r>
-        <w:rPr>
-          <w:rFonts w:ascii="Times New Roman" w:hAnsi="Times New Roman" w:cs="Times New Roman"/>
-          <w:sz w:val="26"/>
-          <w:szCs w:val="26"/>
-        </w:rPr>
-        <w:t>c</w:t>
-      </w:r>
       <w:r>
         <w:rPr>
           <w:rFonts w:ascii="Times New Roman" w:hAnsi="Times New Roman" w:cs="Times New Roman"/>
@@ -12025,7 +12042,6 @@
           <w:szCs w:val="26"/>
           <w:highlight w:val="green"/>
         </w:rPr>
-        <w:lastRenderedPageBreak/>
         <w:fldChar w:fldCharType="begin"/>
       </w:r>
       <w:r>
@@ -13587,7 +13603,17 @@
           <w:szCs w:val="26"/>
           <w:highlight w:val="green"/>
         </w:rPr>
-        <w:t>Based on the application, certain optimizations can also be employed at run-time to reduce the number of samples to be processed. For example, in case of object detection application [58], a high-resolution image can be divided into multiple smaller images (known as tiling) and a selection criterion can be applied to select images with high activity regions. This process enables us to design DNNs which accept smaller inputs and thus are more computationally and latency-wise efficient.</w:t>
+        <w:t xml:space="preserve">Based on the application, certain optimizations can also be employed at run-time to reduce the number of samples to be processed. For example, in </w:t>
+      </w:r>
+      <w:r>
+        <w:rPr>
+          <w:rFonts w:ascii="Times New Roman" w:hAnsi="Times New Roman" w:cs="Times New Roman"/>
+          <w:sz w:val="26"/>
+          <w:szCs w:val="26"/>
+          <w:highlight w:val="green"/>
+        </w:rPr>
+        <w:lastRenderedPageBreak/>
+        <w:t>case of object detection application [58], a high-resolution image can be divided into multiple smaller images (known as tiling) and a selection criterion can be applied to select images with high activity regions. This process enables us to design DNNs which accept smaller inputs and thus are more computationally and latency-wise efficient.</w:t>
       </w:r>
     </w:p>
     <w:p>
@@ -13608,7 +13634,6 @@
           <w:szCs w:val="26"/>
           <w:highlight w:val="green"/>
         </w:rPr>
-        <w:lastRenderedPageBreak/>
         <w:t xml:space="preserve">DNN compression is an attractive solution to reduce the complexity of a given network. The work of [14] proposed a 3-step method (pruning, quantization and encoding) to significantly reduce the memory footprint of a given DNN. Network pruning was first used in [10] to reduce the number of connections. Several different pruning methodologies have been explored in the literature Different magnitudebased pruning methods are shown in Figure 2. Structured pruning [75] employs constraints on some DNN parameters (e.g., kernel, filter, channel) to maintain a certain structure. Another approach is to prune the redundant and least significant weights, regardless of the structure of the DNN itself [15] [45], and share the weights to reduce the dimensionality [14]. Other compression methods, based on variational dropout [44], knowledge transfer [24] and low-rank approximations [70] are promising as well. On the other hand, techniques which are focusing on reducing the precision, like quantization [79] [71], binarization [54] and approximate computing [4] </w:t>
       </w:r>
       <w:r>
@@ -14048,6 +14073,7 @@
           <w:szCs w:val="26"/>
           <w:highlight w:val="green"/>
         </w:rPr>
+        <w:lastRenderedPageBreak/>
         <w:fldChar w:fldCharType="begin"/>
       </w:r>
       <w:r>
@@ -14187,7 +14213,6 @@
           <w:color w:val="auto"/>
           <w:highlight w:val="green"/>
         </w:rPr>
-        <w:lastRenderedPageBreak/>
         <w:t>Power/Battery Management</w:t>
       </w:r>
       <w:r>
@@ -15430,7 +15455,6 @@
           <w:color w:val="auto"/>
           <w:highlight w:val="green"/>
         </w:rPr>
-        <w:lastRenderedPageBreak/>
         <w:t>C</w:t>
       </w:r>
       <w:r>
@@ -17295,7 +17319,7 @@
           <w:sz w:val="26"/>
           <w:szCs w:val="26"/>
         </w:rPr>
-        <w:t xml:space="preserve"> is a lightweight scheduler that can automatically partition DNN computation between mobile devices and datacenters at the granularity of neural network layers. By effectively leveraging the resources in the cloud and at the edge, </w:t>
+        <w:t xml:space="preserve"> is a lightweight scheduler that can automatically partition DNN computation between mobile devices and datacenters at the granularity of neural </w:t>
       </w:r>
       <w:r>
         <w:rPr>
@@ -17304,7 +17328,7 @@
           <w:szCs w:val="26"/>
         </w:rPr>
         <w:lastRenderedPageBreak/>
-        <w:t xml:space="preserve">neurosurgeon achieves low computing latency, </w:t>
+        <w:t xml:space="preserve">network layers. By effectively leveraging the resources in the cloud and at the edge, neurosurgeon achieves low computing latency, </w:t>
       </w:r>
       <w:r>
         <w:rPr>
@@ -17780,6 +17804,7 @@
           <w:sz w:val="26"/>
           <w:szCs w:val="26"/>
         </w:rPr>
+        <w:lastRenderedPageBreak/>
         <w:t>NEW TRENDS AND OPEN CHALLENGES</w:t>
       </w:r>
       <w:r>
@@ -17851,7 +17876,6 @@
           <w:szCs w:val="26"/>
           <w:highlight w:val="green"/>
         </w:rPr>
-        <w:lastRenderedPageBreak/>
         <w:t>OPEN RESEARCH CHALLENGES</w:t>
       </w:r>
     </w:p>
@@ -18444,6 +18468,7 @@
           <w:color w:val="auto"/>
           <w:highlight w:val="green"/>
         </w:rPr>
+        <w:lastRenderedPageBreak/>
         <w:t>Management and Scheduling of Edge Compute Resources</w:t>
       </w:r>
     </w:p>
@@ -18470,7 +18495,6 @@
           <w:color w:val="auto"/>
           <w:highlight w:val="green"/>
         </w:rPr>
-        <w:lastRenderedPageBreak/>
         <w:t>Emerging Technologies</w:t>
       </w:r>
     </w:p>
@@ -18965,6 +18989,7 @@
           <w:sz w:val="26"/>
           <w:szCs w:val="26"/>
         </w:rPr>
+        <w:lastRenderedPageBreak/>
         <w:t>Z. Du et al., “Shidiannao: Shifting vision processing closer to the sensor,” ACM Sigarch Comput. Archit. News, vol. 43, no. 3, pp. 92–104, 2015.</w:t>
       </w:r>
       <w:bookmarkEnd w:id="11"/>
@@ -18990,7 +19015,6 @@
           <w:sz w:val="26"/>
           <w:szCs w:val="26"/>
         </w:rPr>
-        <w:lastRenderedPageBreak/>
         <w:t>Adaptive Video Streaming With Edge Caching and Video Transcoding Over Software-Defined Mobile Networks A Deep Reinforcement Learning Approach</w:t>
       </w:r>
       <w:bookmarkEnd w:id="12"/>
@@ -19442,6 +19466,7 @@
           <w:sz w:val="26"/>
           <w:szCs w:val="26"/>
         </w:rPr>
+        <w:lastRenderedPageBreak/>
         <w:t>Federated Learning-Based Computation Offloading Optimization in Edge Computing-Supported Internet of Things</w:t>
       </w:r>
       <w:bookmarkEnd w:id="30"/>
@@ -19467,7 +19492,6 @@
           <w:sz w:val="26"/>
           <w:szCs w:val="26"/>
         </w:rPr>
-        <w:lastRenderedPageBreak/>
         <w:t>GeneSys Enabling Continuous Learning through Neural Network Evolution in Hardware</w:t>
       </w:r>
       <w:bookmarkEnd w:id="31"/>
@@ -19843,6 +19867,7 @@
           <w:sz w:val="26"/>
           <w:szCs w:val="26"/>
         </w:rPr>
+        <w:lastRenderedPageBreak/>
         <w:t>A. Zhu et al., "Computation Offloading for Workflow in Mobile Edge Computing Based on Deep Q-Learning," 2019 28th Wireless and Optical Communications Conference (WOCC), Beijing, China, 2019, pp. 1-5.</w:t>
       </w:r>
       <w:bookmarkEnd w:id="46"/>
@@ -19868,7 +19893,6 @@
           <w:sz w:val="26"/>
           <w:szCs w:val="26"/>
         </w:rPr>
-        <w:lastRenderedPageBreak/>
         <w:t>M. Min, L. Xiao, Y. Chen, P. Cheng, D. Wu and W. Zhuang, "Learning-Based Computation Offloading for IoT Devices With Energy Harvesting," in IEEE Transactions on Vehicular Technology, vol. 68, no. 2, pp. 1930-1941, Feb. 2019.</w:t>
       </w:r>
       <w:bookmarkEnd w:id="47"/>
@@ -20144,6 +20168,7 @@
           <w:sz w:val="26"/>
           <w:szCs w:val="26"/>
         </w:rPr>
+        <w:lastRenderedPageBreak/>
         <w:t>Y. Yan and Q. Pei, "A Robust Deep-Neural-Network-Based Compressed Model for Mobile Device Assisted by Edge Server," in IEEE Access, vol. 7, pp. 179104-179117, 2019.</w:t>
       </w:r>
       <w:bookmarkEnd w:id="58"/>
@@ -20169,16 +20194,7 @@
           <w:sz w:val="26"/>
           <w:szCs w:val="26"/>
         </w:rPr>
-        <w:t xml:space="preserve">S. Dey, J. Mondal and A. Mukherjee, "Offloaded Execution of Deep Learning Inference at Edge: Challenges and Insights," 2019 IEEE International Conference on </w:t>
-      </w:r>
-      <w:r>
-        <w:rPr>
-          <w:rFonts w:ascii="Times New Roman" w:hAnsi="Times New Roman" w:cs="Times New Roman"/>
-          <w:sz w:val="26"/>
-          <w:szCs w:val="26"/>
-        </w:rPr>
-        <w:lastRenderedPageBreak/>
-        <w:t>Pervasive Computing and Communications Workshops (PerCom Workshops), Kyoto, Japan, 2019, pp. 855-861.</w:t>
+        <w:t>S. Dey, J. Mondal and A. Mukherjee, "Offloaded Execution of Deep Learning Inference at Edge: Challenges and Insights," 2019 IEEE International Conference on Pervasive Computing and Communications Workshops (PerCom Workshops), Kyoto, Japan, 2019, pp. 855-861.</w:t>
       </w:r>
       <w:bookmarkEnd w:id="59"/>
     </w:p>
@@ -20428,7 +20444,16 @@
           <w:sz w:val="26"/>
           <w:szCs w:val="26"/>
         </w:rPr>
-        <w:t>N. Naderializadeh and M. Hashemi, "Energy-Aware Multi-Server Mobile Edge Computing: A Deep Reinforcement Learning Approach," 2019 53rd Asilomar Conference on Signals, Systems, and Computers, Pacific Grove, CA, USA, 2019, pp. 383-387.</w:t>
+        <w:t xml:space="preserve">N. Naderializadeh and M. Hashemi, "Energy-Aware Multi-Server Mobile Edge Computing: A Deep Reinforcement Learning Approach," 2019 53rd Asilomar </w:t>
+      </w:r>
+      <w:r>
+        <w:rPr>
+          <w:rFonts w:ascii="Times New Roman" w:hAnsi="Times New Roman" w:cs="Times New Roman"/>
+          <w:sz w:val="26"/>
+          <w:szCs w:val="26"/>
+        </w:rPr>
+        <w:lastRenderedPageBreak/>
+        <w:t>Conference on Signals, Systems, and Computers, Pacific Grove, CA, USA, 2019, pp. 383-387.</w:t>
       </w:r>
       <w:bookmarkEnd w:id="69"/>
     </w:p>
@@ -20453,16 +20478,7 @@
           <w:sz w:val="26"/>
           <w:szCs w:val="26"/>
         </w:rPr>
-        <w:t xml:space="preserve">N. Monburinon, S. M. S. Zabir, N. Vechprasit, S. Utsumi and N. Shiratori, "A Novel Hierarchical Edge Computing Solution Based on Deep Learning for Distributed Image </w:t>
-      </w:r>
-      <w:r>
-        <w:rPr>
-          <w:rFonts w:ascii="Times New Roman" w:hAnsi="Times New Roman" w:cs="Times New Roman"/>
-          <w:sz w:val="26"/>
-          <w:szCs w:val="26"/>
-        </w:rPr>
-        <w:lastRenderedPageBreak/>
-        <w:t>Recognition in IoT Systems," 2019 4th International Conference on Information Technology (InCIT), Bangkok, Thailand, 2019, pp. 294-299.</w:t>
+        <w:t>N. Monburinon, S. M. S. Zabir, N. Vechprasit, S. Utsumi and N. Shiratori, "A Novel Hierarchical Edge Computing Solution Based on Deep Learning for Distributed Image Recognition in IoT Systems," 2019 4th International Conference on Information Technology (InCIT), Bangkok, Thailand, 2019, pp. 294-299.</w:t>
       </w:r>
       <w:bookmarkEnd w:id="70"/>
     </w:p>
@@ -20732,7 +20748,16 @@
           <w:sz w:val="26"/>
           <w:szCs w:val="26"/>
         </w:rPr>
-        <w:t>A. Gaballo, M. Flocco, F. Esposito and G. Marchetto, "ADELE: An Architecture for Steering Traffic and Computations via Deep Learning in Challenged Edge Networks," 2019 4th International Conference on Computing, Communications and Security (ICCCS), Rome, Italy, 2019, pp. 1-8.</w:t>
+        <w:t xml:space="preserve">A. Gaballo, M. Flocco, F. Esposito and G. Marchetto, "ADELE: An Architecture for Steering Traffic and Computations via Deep Learning in Challenged Edge </w:t>
+      </w:r>
+      <w:r>
+        <w:rPr>
+          <w:rFonts w:ascii="Times New Roman" w:hAnsi="Times New Roman" w:cs="Times New Roman"/>
+          <w:sz w:val="26"/>
+          <w:szCs w:val="26"/>
+        </w:rPr>
+        <w:lastRenderedPageBreak/>
+        <w:t>Networks," 2019 4th International Conference on Computing, Communications and Security (ICCCS), Rome, Italy, 2019, pp. 1-8.</w:t>
       </w:r>
       <w:bookmarkEnd w:id="82"/>
     </w:p>
@@ -20757,7 +20782,6 @@
           <w:sz w:val="26"/>
           <w:szCs w:val="26"/>
         </w:rPr>
-        <w:lastRenderedPageBreak/>
         <w:t>A. Ganguly, R. Muralidhar and V. Singh, "Towards Energy Efficient non-von Neumann Architectures for Deep Learning," 20th International Symposium on Quality Electronic Design (ISQED), Santa Clara, CA, USA, 2019, pp. 335-342.</w:t>
       </w:r>
       <w:bookmarkEnd w:id="83"/>
@@ -22983,7 +23007,7 @@
 </file>
 
 <file path=customXml/itemProps1.xml><?xml version="1.0" encoding="utf-8"?>
-<ds:datastoreItem xmlns:ds="http://schemas.openxmlformats.org/officeDocument/2006/customXml" ds:itemID="{7DD9EAA8-F2FA-4914-9AB3-CE74834D275C}">
+<ds:datastoreItem xmlns:ds="http://schemas.openxmlformats.org/officeDocument/2006/customXml" ds:itemID="{5893C8A3-313A-4704-9483-471A236EC35E}">
   <ds:schemaRefs>
     <ds:schemaRef ds:uri="http://schemas.openxmlformats.org/officeDocument/2006/bibliography"/>
   </ds:schemaRefs>

</xml_diff>